<commit_message>
Restrucutración del repositorio (Leer descripción)
Los .c van en src, los .h en include, .o en obj, .a en lib, documentación en doc y el log en log
</commit_message>
<xml_diff>
--- a/Reuniones_Coordinacion/Acta_18_3_2025.docx
+++ b/Reuniones_Coordinacion/Acta_18_3_2025.docx
@@ -33,15 +33,9 @@
           <w:p>
             <w:pPr>
               <w:pStyle w:val="Ttulo"/>
-              <w:rPr>
-                <w:noProof/>
-              </w:rPr>
             </w:pPr>
             <w:sdt>
               <w:sdtPr>
-                <w:rPr>
-                  <w:noProof/>
-                </w:rPr>
                 <w:id w:val="-1086378735"/>
                 <w:placeholder>
                   <w:docPart w:val="3587F746CC064AB0A178E2AF44872894"/>
@@ -54,7 +48,6 @@
               <w:sdtContent>
                 <w:r>
                   <w:rPr>
-                    <w:noProof/>
                     <w:lang w:bidi="es-ES"/>
                   </w:rPr>
                   <w:t>Reunión de grupo</w:t>
@@ -71,42 +64,24 @@
           <w:p>
             <w:pPr>
               <w:pStyle w:val="Ttulo3"/>
-              <w:rPr>
-                <w:noProof/>
-              </w:rPr>
             </w:pPr>
             <w:r>
-              <w:rPr>
-                <w:noProof/>
-              </w:rPr>
               <w:t>18/3/2025</w:t>
             </w:r>
           </w:p>
           <w:p>
             <w:pPr>
               <w:pStyle w:val="Ttulo3"/>
-              <w:rPr>
-                <w:noProof/>
-              </w:rPr>
             </w:pPr>
             <w:r>
-              <w:rPr>
-                <w:noProof/>
-              </w:rPr>
               <w:t>11:00</w:t>
             </w:r>
           </w:p>
           <w:p>
             <w:pPr>
               <w:pStyle w:val="Ttulo3"/>
-              <w:rPr>
-                <w:noProof/>
-              </w:rPr>
             </w:pPr>
             <w:r>
-              <w:rPr>
-                <w:noProof/>
-              </w:rPr>
               <w:t>Clase Practica de Proyecto de Programación</w:t>
             </w:r>
           </w:p>
@@ -147,14 +122,8 @@
             <w:pPr>
               <w:pStyle w:val="Ttulo2"/>
               <w:spacing w:after="80"/>
-              <w:rPr>
-                <w:noProof/>
-              </w:rPr>
             </w:pPr>
             <w:r>
-              <w:rPr>
-                <w:noProof/>
-              </w:rPr>
               <w:t>Causa de la reunión</w:t>
             </w:r>
           </w:p>
@@ -169,14 +138,8 @@
           <w:p>
             <w:pPr>
               <w:spacing w:after="80"/>
-              <w:rPr>
-                <w:noProof/>
-              </w:rPr>
             </w:pPr>
             <w:r>
-              <w:rPr>
-                <w:noProof/>
-              </w:rPr>
               <w:t>ReuniónSemanal I</w:t>
             </w:r>
           </w:p>
@@ -192,15 +155,9 @@
             <w:pPr>
               <w:pStyle w:val="Ttulo2"/>
               <w:spacing w:after="80"/>
-              <w:rPr>
-                <w:noProof/>
-              </w:rPr>
             </w:pPr>
             <w:sdt>
               <w:sdtPr>
-                <w:rPr>
-                  <w:noProof/>
-                </w:rPr>
                 <w:id w:val="-442851289"/>
                 <w:placeholder>
                   <w:docPart w:val="8044B6D4D91A4A84BD58952F75B3CF3E"/>
@@ -213,7 +170,6 @@
               <w:sdtContent>
                 <w:r>
                   <w:rPr>
-                    <w:noProof/>
                     <w:lang w:bidi="es-ES"/>
                   </w:rPr>
                   <w:t>Tipo de reunión:</w:t>
@@ -232,14 +188,8 @@
           <w:p>
             <w:pPr>
               <w:spacing w:after="80"/>
-              <w:rPr>
-                <w:noProof/>
-              </w:rPr>
             </w:pPr>
             <w:r>
-              <w:rPr>
-                <w:noProof/>
-              </w:rPr>
               <w:t>Semanal</w:t>
             </w:r>
           </w:p>
@@ -248,9 +198,6 @@
       <w:tr>
         <w:sdt>
           <w:sdtPr>
-            <w:rPr>
-              <w:noProof/>
-            </w:rPr>
             <w:id w:val="-906145096"/>
             <w:placeholder>
               <w:docPart w:val="12F22E3864B644D9B617B8DA75CF6CDA"/>
@@ -269,13 +216,9 @@
                 <w:pPr>
                   <w:pStyle w:val="Ttulo2"/>
                   <w:spacing w:after="80"/>
-                  <w:rPr>
-                    <w:noProof/>
-                  </w:rPr>
                 </w:pPr>
                 <w:r>
                   <w:rPr>
-                    <w:noProof/>
                     <w:lang w:bidi="es-ES"/>
                   </w:rPr>
                   <w:t>Responsable:</w:t>
@@ -291,14 +234,8 @@
           <w:p>
             <w:pPr>
               <w:spacing w:after="80"/>
-              <w:rPr>
-                <w:noProof/>
-              </w:rPr>
             </w:pPr>
             <w:r>
-              <w:rPr>
-                <w:noProof/>
-              </w:rPr>
               <w:t>Saúl López Romero</w:t>
             </w:r>
           </w:p>
@@ -311,15 +248,9 @@
             <w:pPr>
               <w:pStyle w:val="Ttulo2"/>
               <w:spacing w:after="80"/>
-              <w:rPr>
-                <w:noProof/>
-              </w:rPr>
             </w:pPr>
             <w:sdt>
               <w:sdtPr>
-                <w:rPr>
-                  <w:noProof/>
-                </w:rPr>
                 <w:id w:val="795647141"/>
                 <w:placeholder>
                   <w:docPart w:val="316A409D33834018B9F08168B59C479A"/>
@@ -332,7 +263,6 @@
               <w:sdtContent>
                 <w:r>
                   <w:rPr>
-                    <w:noProof/>
                     <w:lang w:bidi="es-ES"/>
                   </w:rPr>
                   <w:t>Encargado de tomar notas:</w:t>
@@ -348,14 +278,8 @@
           <w:p>
             <w:pPr>
               <w:spacing w:after="80"/>
-              <w:rPr>
-                <w:noProof/>
-              </w:rPr>
             </w:pPr>
             <w:r>
-              <w:rPr>
-                <w:noProof/>
-              </w:rPr>
               <w:t>Saúl López Romero</w:t>
             </w:r>
           </w:p>
@@ -389,15 +313,9 @@
           <w:p>
             <w:pPr>
               <w:pStyle w:val="Ttulo2"/>
-              <w:rPr>
-                <w:noProof/>
-              </w:rPr>
             </w:pPr>
             <w:sdt>
               <w:sdtPr>
-                <w:rPr>
-                  <w:noProof/>
-                </w:rPr>
                 <w:id w:val="1643469904"/>
                 <w:placeholder>
                   <w:docPart w:val="73FDB9A4B3B9474E88DB3CE0B0DC8A89"/>
@@ -410,7 +328,6 @@
               <w:sdtContent>
                 <w:r>
                   <w:rPr>
-                    <w:noProof/>
                     <w:lang w:bidi="es-ES"/>
                   </w:rPr>
                   <w:t>Asistentes:</w:t>
@@ -427,15 +344,7 @@
             </w:tcMar>
           </w:tcPr>
           <w:p>
-            <w:pPr>
-              <w:rPr>
-                <w:noProof/>
-              </w:rPr>
-            </w:pPr>
             <w:r>
-              <w:rPr>
-                <w:noProof/>
-              </w:rPr>
               <w:t>Saúl López Romero, Irene García, Fernando Mijangos Varas, Raquel Anguita.</w:t>
             </w:r>
           </w:p>
@@ -449,34 +358,10 @@
           <w:p>
             <w:pPr>
               <w:pStyle w:val="Ttulo2"/>
-              <w:rPr>
-                <w:noProof/>
-              </w:rPr>
             </w:pPr>
-            <w:sdt>
-              <w:sdtPr>
-                <w:rPr>
-                  <w:noProof/>
-                </w:rPr>
-                <w:id w:val="-1255275818"/>
-                <w:placeholder>
-                  <w:docPart w:val="F0FD0813A0034FF895B263099F7AAC72"/>
-                </w:placeholder>
-                <w:temporary/>
-                <w:showingPlcHdr/>
-                <w15:appearance w15:val="hidden"/>
-              </w:sdtPr>
-              <w:sdtEndPr/>
-              <w:sdtContent>
-                <w:r>
-                  <w:rPr>
-                    <w:noProof/>
-                    <w:lang w:bidi="es-ES"/>
-                  </w:rPr>
-                  <w:t>Lea:</w:t>
-                </w:r>
-              </w:sdtContent>
-            </w:sdt>
+            <w:r>
+              <w:t>Antecedentes:</w:t>
+            </w:r>
           </w:p>
         </w:tc>
         <w:tc>
@@ -484,15 +369,7 @@
             <w:tcW w:w="8320" w:type="dxa"/>
           </w:tcPr>
           <w:p>
-            <w:pPr>
-              <w:rPr>
-                <w:noProof/>
-              </w:rPr>
-            </w:pPr>
             <w:r>
-              <w:rPr>
-                <w:noProof/>
-              </w:rPr>
               <w:t>Enunciado de la tercera iteración.</w:t>
             </w:r>
           </w:p>
@@ -502,20 +379,17 @@
     <w:p>
       <w:pPr>
         <w:pStyle w:val="Ttulo1"/>
-        <w:rPr>
-          <w:noProof/>
-        </w:rPr>
       </w:pPr>
       <w:r>
-        <w:rPr>
-          <w:noProof/>
-        </w:rPr>
         <w:t>Detalles de la reunión</w:t>
       </w:r>
     </w:p>
     <w:tbl>
       <w:tblPr>
-        <w:tblW w:w="3091" w:type="pct"/>
+        <w:tblW w:w="5171" w:type="pct"/>
+        <w:tblBorders>
+          <w:top w:val="single" w:sz="18" w:space="0" w:color="4F81BD" w:themeColor="accent1"/>
+        </w:tblBorders>
         <w:tblCellMar>
           <w:left w:w="0" w:type="dxa"/>
           <w:right w:w="0" w:type="dxa"/>
@@ -524,82 +398,62 @@
         <w:tblDescription w:val="Tabla de diseño"/>
       </w:tblPr>
       <w:tblGrid>
-        <w:gridCol w:w="1635"/>
-        <w:gridCol w:w="4744"/>
+        <w:gridCol w:w="2268"/>
+        <w:gridCol w:w="4221"/>
+        <w:gridCol w:w="4182"/>
       </w:tblGrid>
       <w:tr>
         <w:tc>
           <w:tcPr>
-            <w:tcW w:w="1635" w:type="dxa"/>
+            <w:tcW w:w="2268" w:type="dxa"/>
+            <w:tcBorders>
+              <w:top w:val="single" w:sz="18" w:space="0" w:color="4F81BD" w:themeColor="accent1"/>
+            </w:tcBorders>
+            <w:shd w:val="clear" w:color="auto" w:fill="DBE5F1" w:themeFill="accent1" w:themeFillTint="33"/>
           </w:tcPr>
-          <w:bookmarkStart w:id="0" w:name="MinuteItems"/>
-          <w:bookmarkStart w:id="1" w:name="MinuteTopicSection"/>
-          <w:bookmarkEnd w:id="0"/>
           <w:p>
             <w:pPr>
               <w:pStyle w:val="Ttulo2"/>
-              <w:rPr>
-                <w:noProof/>
-              </w:rPr>
+              <w:ind w:right="-348"/>
             </w:pPr>
-            <w:sdt>
-              <w:sdtPr>
-                <w:rPr>
-                  <w:noProof/>
-                </w:rPr>
-                <w:id w:val="90904773"/>
-                <w:placeholder>
-                  <w:docPart w:val="7FCB0BA11C9E4076BF571B9D3206E10B"/>
-                </w:placeholder>
-                <w:temporary/>
-                <w:showingPlcHdr/>
-                <w15:appearance w15:val="hidden"/>
-              </w:sdtPr>
-              <w:sdtEndPr/>
-              <w:sdtContent>
-                <w:r>
-                  <w:rPr>
-                    <w:noProof/>
-                    <w:lang w:bidi="es-ES"/>
-                  </w:rPr>
-                  <w:t>Puntos de la agenda:</w:t>
-                </w:r>
-              </w:sdtContent>
-            </w:sdt>
+            <w:bookmarkStart w:id="0" w:name="MinuteTopicSection"/>
+            <w:bookmarkStart w:id="1" w:name="MinuteItems"/>
+            <w:bookmarkEnd w:id="1"/>
+            <w:r>
+              <w:t>Punto 1:</w:t>
+            </w:r>
           </w:p>
         </w:tc>
         <w:tc>
           <w:tcPr>
-            <w:tcW w:w="4744" w:type="dxa"/>
+            <w:tcW w:w="4221" w:type="dxa"/>
+            <w:tcBorders>
+              <w:top w:val="single" w:sz="18" w:space="0" w:color="4F81BD" w:themeColor="accent1"/>
+            </w:tcBorders>
           </w:tcPr>
           <w:p>
-            <w:pPr>
-              <w:rPr>
-                <w:noProof/>
-              </w:rPr>
-            </w:pPr>
             <w:r>
-              <w:rPr>
-                <w:noProof/>
-              </w:rPr>
               <w:t>Selección del código a usar</w:t>
             </w:r>
           </w:p>
+        </w:tc>
+        <w:tc>
+          <w:tcPr>
+            <w:tcW w:w="4182" w:type="dxa"/>
+            <w:tcBorders>
+              <w:top w:val="single" w:sz="18" w:space="0" w:color="4F81BD" w:themeColor="accent1"/>
+            </w:tcBorders>
+          </w:tcPr>
+          <w:p/>
         </w:tc>
       </w:tr>
     </w:tbl>
     <w:p>
       <w:pPr>
         <w:pStyle w:val="Ttulo4"/>
-        <w:rPr>
-          <w:noProof/>
-        </w:rPr>
       </w:pPr>
       <w:sdt>
         <w:sdtPr>
-          <w:rPr>
-            <w:noProof/>
-          </w:rPr>
           <w:id w:val="-391195506"/>
           <w:placeholder>
             <w:docPart w:val="693A53EDE2974FDC93C70A19294C5B75"/>
@@ -612,7 +466,6 @@
         <w:sdtContent>
           <w:r>
             <w:rPr>
-              <w:noProof/>
               <w:lang w:bidi="es-ES"/>
             </w:rPr>
             <w:t>Debate:</w:t>
@@ -621,30 +474,16 @@
       </w:sdt>
     </w:p>
     <w:p>
-      <w:pPr>
-        <w:rPr>
-          <w:noProof/>
-        </w:rPr>
-      </w:pPr>
       <w:r>
-        <w:rPr>
-          <w:noProof/>
-        </w:rPr>
         <w:t>Se compara los puntos a favor de quedarse con el código del equipo formado por Irene y Raquel o con el del equipo de Fernando y Saúl.</w:t>
       </w:r>
     </w:p>
     <w:p>
       <w:pPr>
         <w:pStyle w:val="Ttulo4"/>
-        <w:rPr>
-          <w:noProof/>
-        </w:rPr>
       </w:pPr>
       <w:sdt>
         <w:sdtPr>
-          <w:rPr>
-            <w:noProof/>
-          </w:rPr>
           <w:id w:val="1574465788"/>
           <w:placeholder>
             <w:docPart w:val="54F7326A86A544AE80A48239F6A393BB"/>
@@ -657,7 +496,6 @@
         <w:sdtContent>
           <w:r>
             <w:rPr>
-              <w:noProof/>
               <w:lang w:bidi="es-ES"/>
             </w:rPr>
             <w:t>Conclusiones:</w:t>
@@ -666,21 +504,10 @@
       </w:sdt>
     </w:p>
     <w:p>
-      <w:pPr>
-        <w:rPr>
-          <w:noProof/>
-        </w:rPr>
-      </w:pPr>
       <w:r>
-        <w:rPr>
-          <w:noProof/>
-        </w:rPr>
         <w:t>El código base a utilizar es el del equipo formado por Saúl y Fernando</w:t>
       </w:r>
       <w:r>
-        <w:rPr>
-          <w:noProof/>
-        </w:rPr>
         <w:t>, pero se utilizarán ciertas partes del código que es excuído que facilitan la incorporación de ciertos puntos de la nueva iteración.</w:t>
       </w:r>
     </w:p>
@@ -723,16 +550,8 @@
           <w:bookmarkEnd w:id="2"/>
           <w:bookmarkEnd w:id="3"/>
           <w:p>
-            <w:pPr>
-              <w:rPr>
-                <w:noProof/>
-              </w:rPr>
-            </w:pPr>
             <w:sdt>
               <w:sdtPr>
-                <w:rPr>
-                  <w:noProof/>
-                </w:rPr>
                 <w:id w:val="-1717032099"/>
                 <w:placeholder>
                   <w:docPart w:val="9D8BEBDC24634DEBA35F1C647E491C8A"/>
@@ -745,7 +564,6 @@
               <w:sdtContent>
                 <w:r>
                   <w:rPr>
-                    <w:noProof/>
                     <w:lang w:bidi="es-ES"/>
                   </w:rPr>
                   <w:t>Acciones</w:t>
@@ -762,16 +580,8 @@
             <w:vAlign w:val="bottom"/>
           </w:tcPr>
           <w:p>
-            <w:pPr>
-              <w:rPr>
-                <w:noProof/>
-              </w:rPr>
-            </w:pPr>
             <w:sdt>
               <w:sdtPr>
-                <w:rPr>
-                  <w:noProof/>
-                </w:rPr>
                 <w:id w:val="-319821758"/>
                 <w:placeholder>
                   <w:docPart w:val="B81BBECFD64743859BA70DA510CC7C91"/>
@@ -784,7 +594,6 @@
               <w:sdtContent>
                 <w:r>
                   <w:rPr>
-                    <w:noProof/>
                     <w:lang w:bidi="es-ES"/>
                   </w:rPr>
                   <w:t>Persona responsable</w:t>
@@ -801,16 +610,8 @@
             <w:vAlign w:val="bottom"/>
           </w:tcPr>
           <w:p>
-            <w:pPr>
-              <w:rPr>
-                <w:noProof/>
-              </w:rPr>
-            </w:pPr>
             <w:sdt>
               <w:sdtPr>
-                <w:rPr>
-                  <w:noProof/>
-                </w:rPr>
                 <w:id w:val="433413345"/>
                 <w:placeholder>
                   <w:docPart w:val="90AD0E242489487DB6A84CF3B0F59444"/>
@@ -823,7 +624,6 @@
               <w:sdtContent>
                 <w:r>
                   <w:rPr>
-                    <w:noProof/>
                     <w:lang w:bidi="es-ES"/>
                   </w:rPr>
                   <w:t>Fecha límite</w:t>
@@ -842,20 +642,11 @@
             <w:pPr>
               <w:pStyle w:val="Listaconvietas"/>
               <w:spacing w:after="80"/>
-              <w:rPr>
-                <w:noProof/>
-              </w:rPr>
             </w:pPr>
             <w:r>
-              <w:rPr>
-                <w:noProof/>
-              </w:rPr>
               <w:t>Se</w:t>
             </w:r>
             <w:r>
-              <w:rPr>
-                <w:noProof/>
-              </w:rPr>
               <w:t xml:space="preserve"> añadirá a Raquel e Irene al repositorio</w:t>
             </w:r>
           </w:p>
@@ -867,14 +658,8 @@
           <w:p>
             <w:pPr>
               <w:spacing w:after="80"/>
-              <w:rPr>
-                <w:noProof/>
-              </w:rPr>
             </w:pPr>
             <w:r>
-              <w:rPr>
-                <w:noProof/>
-              </w:rPr>
               <w:t>Saúl López Romero</w:t>
             </w:r>
           </w:p>
@@ -886,14 +671,8 @@
           <w:p>
             <w:pPr>
               <w:spacing w:after="80"/>
-              <w:rPr>
-                <w:noProof/>
-              </w:rPr>
             </w:pPr>
             <w:r>
-              <w:rPr>
-                <w:noProof/>
-              </w:rPr>
               <w:t>18-3-2025</w:t>
             </w:r>
           </w:p>
@@ -903,19 +682,16 @@
         <w:tc>
           <w:tcPr>
             <w:tcW w:w="3119" w:type="dxa"/>
+            <w:tcBorders>
+              <w:bottom w:val="single" w:sz="18" w:space="0" w:color="4F81BD" w:themeColor="accent1"/>
+            </w:tcBorders>
           </w:tcPr>
           <w:p>
             <w:pPr>
               <w:pStyle w:val="Listaconvietas"/>
               <w:spacing w:after="80"/>
-              <w:rPr>
-                <w:noProof/>
-              </w:rPr>
             </w:pPr>
             <w:r>
-              <w:rPr>
-                <w:noProof/>
-              </w:rPr>
               <w:t>Se añadirá al repositorio dichos trozos de código.</w:t>
             </w:r>
           </w:p>
@@ -923,18 +699,15 @@
         <w:tc>
           <w:tcPr>
             <w:tcW w:w="4678" w:type="dxa"/>
+            <w:tcBorders>
+              <w:bottom w:val="single" w:sz="18" w:space="0" w:color="4F81BD" w:themeColor="accent1"/>
+            </w:tcBorders>
           </w:tcPr>
           <w:p>
             <w:pPr>
               <w:spacing w:after="80"/>
-              <w:rPr>
-                <w:noProof/>
-              </w:rPr>
             </w:pPr>
             <w:r>
-              <w:rPr>
-                <w:noProof/>
-              </w:rPr>
               <w:t>Irene García</w:t>
             </w:r>
           </w:p>
@@ -942,18 +715,15 @@
         <w:tc>
           <w:tcPr>
             <w:tcW w:w="2521" w:type="dxa"/>
+            <w:tcBorders>
+              <w:bottom w:val="single" w:sz="18" w:space="0" w:color="4F81BD" w:themeColor="accent1"/>
+            </w:tcBorders>
           </w:tcPr>
           <w:p>
             <w:pPr>
               <w:spacing w:after="80"/>
-              <w:rPr>
-                <w:noProof/>
-              </w:rPr>
             </w:pPr>
             <w:r>
-              <w:rPr>
-                <w:noProof/>
-              </w:rPr>
               <w:t>21-3-2025</w:t>
             </w:r>
           </w:p>
@@ -962,9 +732,9 @@
     </w:tbl>
     <w:tbl>
       <w:tblPr>
-        <w:tblW w:w="3091" w:type="pct"/>
+        <w:tblW w:w="5000" w:type="pct"/>
         <w:tblBorders>
-          <w:top w:val="single" w:sz="4" w:space="0" w:color="auto"/>
+          <w:top w:val="single" w:sz="12" w:space="0" w:color="4F81BD" w:themeColor="accent1"/>
         </w:tblBorders>
         <w:tblCellMar>
           <w:left w:w="0" w:type="dxa"/>
@@ -974,80 +744,50 @@
         <w:tblDescription w:val="Tabla de contenido"/>
       </w:tblPr>
       <w:tblGrid>
-        <w:gridCol w:w="2410"/>
-        <w:gridCol w:w="3969"/>
+        <w:gridCol w:w="2404"/>
+        <w:gridCol w:w="3958"/>
+        <w:gridCol w:w="3956"/>
       </w:tblGrid>
       <w:tr>
         <w:tc>
           <w:tcPr>
-            <w:tcW w:w="2410" w:type="dxa"/>
+            <w:tcW w:w="2404" w:type="dxa"/>
+            <w:shd w:val="clear" w:color="auto" w:fill="DBE5F1" w:themeFill="accent1" w:themeFillTint="33"/>
           </w:tcPr>
-          <w:bookmarkEnd w:id="1"/>
+          <w:bookmarkEnd w:id="0"/>
           <w:p>
             <w:pPr>
               <w:pStyle w:val="Ttulo2"/>
-              <w:rPr>
-                <w:noProof/>
-              </w:rPr>
             </w:pPr>
-            <w:sdt>
-              <w:sdtPr>
-                <w:rPr>
-                  <w:noProof/>
-                </w:rPr>
-                <w:id w:val="113951409"/>
-                <w:placeholder>
-                  <w:docPart w:val="81545A2116E44B7284A07B0E73D5D6FC"/>
-                </w:placeholder>
-                <w:temporary/>
-                <w:showingPlcHdr/>
-                <w15:appearance w15:val="hidden"/>
-              </w:sdtPr>
-              <w:sdtEndPr/>
-              <w:sdtContent>
-                <w:r>
-                  <w:rPr>
-                    <w:noProof/>
-                    <w:lang w:bidi="es-ES"/>
-                  </w:rPr>
-                  <w:t>Puntos de la agenda:</w:t>
-                </w:r>
-              </w:sdtContent>
-            </w:sdt>
+            <w:r>
+              <w:t>Punto 2:</w:t>
+            </w:r>
           </w:p>
         </w:tc>
         <w:tc>
           <w:tcPr>
-            <w:tcW w:w="3969" w:type="dxa"/>
+            <w:tcW w:w="3958" w:type="dxa"/>
           </w:tcPr>
           <w:p>
-            <w:pPr>
-              <w:rPr>
-                <w:noProof/>
-              </w:rPr>
-            </w:pPr>
             <w:r>
-              <w:rPr>
-                <w:noProof/>
-              </w:rPr>
               <w:t>Creación del diagrma de Gantt</w:t>
             </w:r>
           </w:p>
+        </w:tc>
+        <w:tc>
+          <w:tcPr>
+            <w:tcW w:w="3956" w:type="dxa"/>
+          </w:tcPr>
+          <w:p/>
         </w:tc>
       </w:tr>
     </w:tbl>
     <w:p>
       <w:pPr>
         <w:pStyle w:val="Ttulo4"/>
-        <w:rPr>
-          <w:noProof/>
-        </w:rPr>
       </w:pPr>
       <w:sdt>
         <w:sdtPr>
-          <w:rPr>
-            <w:noProof/>
-          </w:rPr>
           <w:id w:val="1495455185"/>
           <w:placeholder>
             <w:docPart w:val="5D5472D8D6774F5AA76AFB33B8162243"/>
@@ -1060,7 +800,6 @@
         <w:sdtContent>
           <w:r>
             <w:rPr>
-              <w:noProof/>
               <w:lang w:bidi="es-ES"/>
             </w:rPr>
             <w:t>Debate:</w:t>
@@ -1069,36 +808,19 @@
       </w:sdt>
     </w:p>
     <w:p>
-      <w:pPr>
-        <w:rPr>
-          <w:noProof/>
-        </w:rPr>
-      </w:pPr>
       <w:r>
-        <w:rPr>
-          <w:noProof/>
-        </w:rPr>
         <w:t>Se han de repartir las tareas a realizar, identificar las mismas</w:t>
       </w:r>
       <w:r>
-        <w:rPr>
-          <w:noProof/>
-        </w:rPr>
         <w:t xml:space="preserve"> y plasmar esta organizción en un diagrama.</w:t>
       </w:r>
     </w:p>
     <w:p>
       <w:pPr>
         <w:pStyle w:val="Ttulo4"/>
-        <w:rPr>
-          <w:noProof/>
-        </w:rPr>
       </w:pPr>
       <w:sdt>
         <w:sdtPr>
-          <w:rPr>
-            <w:noProof/>
-          </w:rPr>
           <w:id w:val="-1295436725"/>
           <w:placeholder>
             <w:docPart w:val="D24ADCB25ECB4B5C81F5A8CFF7991BD8"/>
@@ -1111,7 +833,6 @@
         <w:sdtContent>
           <w:r>
             <w:rPr>
-              <w:noProof/>
               <w:lang w:bidi="es-ES"/>
             </w:rPr>
             <w:t>Conclusiones:</w:t>
@@ -1120,15 +841,7 @@
       </w:sdt>
     </w:p>
     <w:p>
-      <w:pPr>
-        <w:rPr>
-          <w:noProof/>
-        </w:rPr>
-      </w:pPr>
       <w:r>
-        <w:rPr>
-          <w:noProof/>
-        </w:rPr>
         <w:t>Realizamos el digrama de Gantt en su primera versión con las tareas repartidas, dejando el trabajo al principio y una semana libre antes de lla fecha de entrega en previsión de posibles complicaciones con ele proyecto.</w:t>
       </w:r>
     </w:p>
@@ -1167,16 +880,8 @@
             <w:vAlign w:val="bottom"/>
           </w:tcPr>
           <w:p>
-            <w:pPr>
-              <w:rPr>
-                <w:noProof/>
-              </w:rPr>
-            </w:pPr>
             <w:sdt>
               <w:sdtPr>
-                <w:rPr>
-                  <w:noProof/>
-                </w:rPr>
                 <w:id w:val="1576775990"/>
                 <w:placeholder>
                   <w:docPart w:val="D818AA87F868477C88E6F557954054F8"/>
@@ -1189,7 +894,6 @@
               <w:sdtContent>
                 <w:r>
                   <w:rPr>
-                    <w:noProof/>
                     <w:lang w:bidi="es-ES"/>
                   </w:rPr>
                   <w:t>Acciones</w:t>
@@ -1204,16 +908,8 @@
             <w:vAlign w:val="bottom"/>
           </w:tcPr>
           <w:p>
-            <w:pPr>
-              <w:rPr>
-                <w:noProof/>
-              </w:rPr>
-            </w:pPr>
             <w:sdt>
               <w:sdtPr>
-                <w:rPr>
-                  <w:noProof/>
-                </w:rPr>
                 <w:id w:val="-778569795"/>
                 <w:placeholder>
                   <w:docPart w:val="1626B22FE1B340008B4901C25704BC56"/>
@@ -1226,7 +922,6 @@
               <w:sdtContent>
                 <w:r>
                   <w:rPr>
-                    <w:noProof/>
                     <w:lang w:bidi="es-ES"/>
                   </w:rPr>
                   <w:t>Persona responsable</w:t>
@@ -1241,16 +936,8 @@
             <w:vAlign w:val="bottom"/>
           </w:tcPr>
           <w:p>
-            <w:pPr>
-              <w:rPr>
-                <w:noProof/>
-              </w:rPr>
-            </w:pPr>
             <w:sdt>
               <w:sdtPr>
-                <w:rPr>
-                  <w:noProof/>
-                </w:rPr>
                 <w:id w:val="-1974196117"/>
                 <w:placeholder>
                   <w:docPart w:val="33BE33645465481891608B83FB192EB1"/>
@@ -1263,7 +950,6 @@
               <w:sdtContent>
                 <w:r>
                   <w:rPr>
-                    <w:noProof/>
                     <w:lang w:bidi="es-ES"/>
                   </w:rPr>
                   <w:t>Fecha límite</w:t>
@@ -1282,14 +968,8 @@
             <w:pPr>
               <w:pStyle w:val="Listaconvietas"/>
               <w:spacing w:after="80"/>
-              <w:rPr>
-                <w:noProof/>
-              </w:rPr>
             </w:pPr>
             <w:r>
-              <w:rPr>
-                <w:noProof/>
-              </w:rPr>
               <w:t>Se crea el diagrama de Gantt</w:t>
             </w:r>
           </w:p>
@@ -1301,26 +981,14 @@
           <w:p>
             <w:pPr>
               <w:spacing w:after="80"/>
-              <w:rPr>
-                <w:noProof/>
-              </w:rPr>
             </w:pPr>
             <w:r>
-              <w:rPr>
-                <w:noProof/>
-              </w:rPr>
               <w:t>Asistente</w:t>
             </w:r>
             <w:r>
-              <w:rPr>
-                <w:noProof/>
-              </w:rPr>
               <w:t>s</w:t>
             </w:r>
             <w:r>
-              <w:rPr>
-                <w:noProof/>
-              </w:rPr>
               <w:t xml:space="preserve"> de la reunión</w:t>
             </w:r>
           </w:p>
@@ -1332,14 +1000,8 @@
           <w:p>
             <w:pPr>
               <w:spacing w:after="80"/>
-              <w:rPr>
-                <w:noProof/>
-              </w:rPr>
             </w:pPr>
             <w:r>
-              <w:rPr>
-                <w:noProof/>
-              </w:rPr>
               <w:t>19-3-2025</w:t>
             </w:r>
           </w:p>
@@ -1349,15 +1011,9 @@
     <w:p>
       <w:pPr>
         <w:pStyle w:val="Ttulo1"/>
-        <w:rPr>
-          <w:noProof/>
-        </w:rPr>
       </w:pPr>
       <w:sdt>
         <w:sdtPr>
-          <w:rPr>
-            <w:noProof/>
-          </w:rPr>
           <w:id w:val="-1794281877"/>
           <w:placeholder>
             <w:docPart w:val="41FC571EA10F42968EBFB41BF61F744F"/>
@@ -1370,7 +1026,6 @@
         <w:sdtContent>
           <w:r>
             <w:rPr>
-              <w:noProof/>
               <w:lang w:bidi="es-ES"/>
             </w:rPr>
             <w:t>Otra información</w:t>
@@ -1381,27 +1036,19 @@
     <w:p>
       <w:pPr>
         <w:pStyle w:val="Ttulo4"/>
-        <w:rPr>
-          <w:noProof/>
-        </w:rPr>
       </w:pPr>
       <w:r>
-        <w:rPr>
-          <w:noProof/>
-        </w:rPr>
-        <w:t>Obserbaciones:</w:t>
+        <w:t>Obser</w:t>
+      </w:r>
+      <w:r>
+        <w:t>v</w:t>
+      </w:r>
+      <w:r>
+        <w:t>aciones:</w:t>
       </w:r>
     </w:p>
     <w:p>
-      <w:pPr>
-        <w:rPr>
-          <w:noProof/>
-        </w:rPr>
-      </w:pPr>
       <w:r>
-        <w:rPr>
-          <w:noProof/>
-        </w:rPr>
         <w:t>Debido a la cercanía de otras tareas, el diagrama podría verse modificado oportunamente.</w:t>
       </w:r>
     </w:p>
@@ -1453,11 +1100,7 @@
         <w:docPartUnique/>
       </w:docPartObj>
     </w:sdtPr>
-    <w:sdtEndPr>
-      <w:rPr>
-        <w:noProof/>
-      </w:rPr>
-    </w:sdtEndPr>
+    <w:sdtEndPr/>
     <w:sdtContent>
       <w:p>
         <w:pPr>
@@ -1483,14 +1126,12 @@
         </w:r>
         <w:r>
           <w:rPr>
-            <w:noProof/>
             <w:lang w:bidi="es-ES"/>
           </w:rPr>
           <w:t>2</w:t>
         </w:r>
         <w:r>
           <w:rPr>
-            <w:noProof/>
             <w:lang w:bidi="es-ES"/>
           </w:rPr>
           <w:fldChar w:fldCharType="end"/>
@@ -1548,7 +1189,7 @@
   <w:abstractNum w:abstractNumId="1" w15:restartNumberingAfterBreak="0">
     <w:nsid w:val="FFFFFF89"/>
     <w:multiLevelType w:val="singleLevel"/>
-    <w:tmpl w:val="660422FA"/>
+    <w:tmpl w:val="C4B28D82"/>
     <w:lvl w:ilvl="0">
       <w:start w:val="1"/>
       <w:numFmt w:val="bullet"/>
@@ -2248,6 +1889,9 @@
     <w:pPr>
       <w:spacing w:line="216" w:lineRule="auto"/>
     </w:pPr>
+    <w:rPr>
+      <w:noProof/>
+    </w:rPr>
   </w:style>
   <w:style w:type="paragraph" w:styleId="Ttulo1">
     <w:name w:val="heading 1"/>
@@ -2810,36 +2454,6 @@
               <w:lang w:bidi="es-ES"/>
             </w:rPr>
             <w:t>Asistentes:</w:t>
-          </w:r>
-        </w:p>
-      </w:docPartBody>
-    </w:docPart>
-    <w:docPart>
-      <w:docPartPr>
-        <w:name w:val="F0FD0813A0034FF895B263099F7AAC72"/>
-        <w:category>
-          <w:name w:val="General"/>
-          <w:gallery w:val="placeholder"/>
-        </w:category>
-        <w:types>
-          <w:type w:val="bbPlcHdr"/>
-        </w:types>
-        <w:behaviors>
-          <w:behavior w:val="content"/>
-        </w:behaviors>
-        <w:guid w:val="{4F85540A-5612-43FB-8D70-11D842342403}"/>
-      </w:docPartPr>
-      <w:docPartBody>
-        <w:p>
-          <w:pPr>
-            <w:pStyle w:val="F0FD0813A0034FF895B263099F7AAC72"/>
-          </w:pPr>
-          <w:r>
-            <w:rPr>
-              <w:noProof/>
-              <w:lang w:bidi="es-ES"/>
-            </w:rPr>
-            <w:t>Lea:</w:t>
           </w:r>
         </w:p>
       </w:docPartBody>
@@ -3174,66 +2788,6 @@
         </w:p>
       </w:docPartBody>
     </w:docPart>
-    <w:docPart>
-      <w:docPartPr>
-        <w:name w:val="7FCB0BA11C9E4076BF571B9D3206E10B"/>
-        <w:category>
-          <w:name w:val="General"/>
-          <w:gallery w:val="placeholder"/>
-        </w:category>
-        <w:types>
-          <w:type w:val="bbPlcHdr"/>
-        </w:types>
-        <w:behaviors>
-          <w:behavior w:val="content"/>
-        </w:behaviors>
-        <w:guid w:val="{E149AAA8-E343-48F5-AADE-3BDEA835E2B5}"/>
-      </w:docPartPr>
-      <w:docPartBody>
-        <w:p>
-          <w:pPr>
-            <w:pStyle w:val="7FCB0BA11C9E4076BF571B9D3206E10B"/>
-          </w:pPr>
-          <w:r>
-            <w:rPr>
-              <w:noProof/>
-              <w:lang w:bidi="es-ES"/>
-            </w:rPr>
-            <w:t>Puntos de la agenda:</w:t>
-          </w:r>
-        </w:p>
-      </w:docPartBody>
-    </w:docPart>
-    <w:docPart>
-      <w:docPartPr>
-        <w:name w:val="81545A2116E44B7284A07B0E73D5D6FC"/>
-        <w:category>
-          <w:name w:val="General"/>
-          <w:gallery w:val="placeholder"/>
-        </w:category>
-        <w:types>
-          <w:type w:val="bbPlcHdr"/>
-        </w:types>
-        <w:behaviors>
-          <w:behavior w:val="content"/>
-        </w:behaviors>
-        <w:guid w:val="{FCF78F36-4437-4DA0-BB0E-05960FC3DAE7}"/>
-      </w:docPartPr>
-      <w:docPartBody>
-        <w:p>
-          <w:pPr>
-            <w:pStyle w:val="81545A2116E44B7284A07B0E73D5D6FC"/>
-          </w:pPr>
-          <w:r>
-            <w:rPr>
-              <w:noProof/>
-              <w:lang w:bidi="es-ES"/>
-            </w:rPr>
-            <w:t>Puntos de la agenda:</w:t>
-          </w:r>
-        </w:p>
-      </w:docPartBody>
-    </w:docPart>
   </w:docParts>
 </w:glossaryDocument>
 </file>
@@ -3326,6 +2880,7 @@
     <w:rsid w:val="00087F6F"/>
     <w:rsid w:val="00545F97"/>
     <w:rsid w:val="0063533C"/>
+    <w:rsid w:val="006A700E"/>
     <w:rsid w:val="007B5BE1"/>
     <w:rsid w:val="007C7FD4"/>
     <w:rsid w:val="008C7A23"/>
@@ -4052,6 +3607,14 @@
     <w:name w:val="81545A2116E44B7284A07B0E73D5D6FC"/>
     <w:rsid w:val="007B5BE1"/>
   </w:style>
+  <w:style w:type="paragraph" w:customStyle="1" w:styleId="89A48795E77A4A0D9F69D2B1A7E0373C">
+    <w:name w:val="89A48795E77A4A0D9F69D2B1A7E0373C"/>
+    <w:rsid w:val="006A700E"/>
+  </w:style>
+  <w:style w:type="paragraph" w:customStyle="1" w:styleId="2AFFD84454CA41F38CB6C2FAC76007E3">
+    <w:name w:val="2AFFD84454CA41F38CB6C2FAC76007E3"/>
+    <w:rsid w:val="006A700E"/>
+  </w:style>
 </w:styles>
 </file>
 

</xml_diff>